<commit_message>
figure edits, writing edits, minor CL changes
</commit_message>
<xml_diff>
--- a/Writing/CoverLetter.docx
+++ b/Writing/CoverLetter.docx
@@ -707,7 +707,25 @@
           <w:sz w:val="22"/>
           <w:szCs w:val="22"/>
         </w:rPr>
-        <w:t xml:space="preserve"> an excellent opportunity to study a repetition-based learning mechanism such as use-dependent plasticity. </w:t>
+        <w:t xml:space="preserve"> an excellent opportunity to study use-dependent </w:t>
+      </w:r>
+      <w:r>
+        <w:rPr>
+          <w:rFonts w:ascii="Arial" w:hAnsi="Arial" w:cs="Arial"/>
+          <w:iCs/>
+          <w:sz w:val="22"/>
+          <w:szCs w:val="22"/>
+        </w:rPr>
+        <w:t>learning</w:t>
+      </w:r>
+      <w:r>
+        <w:rPr>
+          <w:rFonts w:ascii="Arial" w:hAnsi="Arial" w:cs="Arial"/>
+          <w:iCs/>
+          <w:sz w:val="22"/>
+          <w:szCs w:val="22"/>
+        </w:rPr>
+        <w:t xml:space="preserve">. </w:t>
       </w:r>
       <w:r>
         <w:rPr>
@@ -777,7 +795,63 @@
           <w:sz w:val="22"/>
           <w:szCs w:val="22"/>
         </w:rPr>
-        <w:t xml:space="preserve">. In this study, participants changed their stepping asymmetry in response to visual targets on a computer screen causing them to walk with a limp. This pattern of walking was repeated and when the participants were asked to return to normal walking without any visual feedback, the limp persisted indicating use-dependent learning took place. </w:t>
+        <w:t xml:space="preserve">. </w:t>
+      </w:r>
+      <w:r>
+        <w:rPr>
+          <w:rFonts w:ascii="Arial" w:hAnsi="Arial" w:cs="Arial"/>
+          <w:iCs/>
+          <w:sz w:val="22"/>
+          <w:szCs w:val="22"/>
+        </w:rPr>
+        <w:t xml:space="preserve">This study found that use-dependent learning explains step asymmetry aftereffects in visually guided walking, not sensory prediction errors as was speculated in prior literature </w:t>
+      </w:r>
+      <w:r>
+        <w:rPr>
+          <w:rFonts w:ascii="Arial" w:hAnsi="Arial" w:cs="Arial"/>
+          <w:iCs/>
+          <w:sz w:val="22"/>
+          <w:szCs w:val="22"/>
+        </w:rPr>
+        <w:t xml:space="preserve">(Cherry-Allen et al., 2018; French et al., 2018; Hussain et al., 2013; Kim and Krebs, 2012; Kim and Mugisha, 2014; </w:t>
+      </w:r>
+      <w:proofErr w:type="spellStart"/>
+      <w:r>
+        <w:rPr>
+          <w:rFonts w:ascii="Arial" w:hAnsi="Arial" w:cs="Arial"/>
+          <w:iCs/>
+          <w:sz w:val="22"/>
+          <w:szCs w:val="22"/>
+        </w:rPr>
+        <w:t>Statton</w:t>
+      </w:r>
+      <w:proofErr w:type="spellEnd"/>
+      <w:r>
+        <w:rPr>
+          <w:rFonts w:ascii="Arial" w:hAnsi="Arial" w:cs="Arial"/>
+          <w:iCs/>
+          <w:sz w:val="22"/>
+          <w:szCs w:val="22"/>
+        </w:rPr>
+        <w:t xml:space="preserve"> et al., 2016; Wood et al., 2020)</w:t>
+      </w:r>
+      <w:r>
+        <w:rPr>
+          <w:rFonts w:ascii="Arial" w:hAnsi="Arial" w:cs="Arial"/>
+          <w:iCs/>
+          <w:sz w:val="22"/>
+          <w:szCs w:val="22"/>
+        </w:rPr>
+        <w:t xml:space="preserve">. </w:t>
+      </w:r>
+      <w:r>
+        <w:rPr>
+          <w:rFonts w:ascii="Arial" w:hAnsi="Arial" w:cs="Arial"/>
+          <w:iCs/>
+          <w:sz w:val="22"/>
+          <w:szCs w:val="22"/>
+        </w:rPr>
+        <w:t xml:space="preserve">In this study, participants changed their stepping asymmetry in response to visual targets on a computer screen causing them to walk with a limp. This pattern of walking was repeated and when the participants were asked to return to normal walking without any visual feedback, the limp persisted indicating use-dependent learning took place. </w:t>
       </w:r>
     </w:p>
     <w:p>
@@ -852,17 +926,7 @@
           <w:sz w:val="22"/>
           <w:szCs w:val="22"/>
         </w:rPr>
-        <w:t xml:space="preserve">similar </w:t>
-      </w:r>
-      <w:r>
-        <w:rPr>
-          <w:rFonts w:ascii="Arial" w:hAnsi="Arial" w:cs="Arial"/>
-          <w:iCs/>
-          <w:sz w:val="22"/>
-          <w:szCs w:val="22"/>
-        </w:rPr>
-        <w:lastRenderedPageBreak/>
-        <w:t>to</w:t>
+        <w:t>similar to</w:t>
       </w:r>
       <w:proofErr w:type="gramEnd"/>
       <w:r>
@@ -924,55 +988,7 @@
           <w:rFonts w:ascii="Arial" w:hAnsi="Arial" w:cs="Arial"/>
           <w:sz w:val="22"/>
         </w:rPr>
-        <w:t>(</w:t>
-      </w:r>
-      <w:proofErr w:type="spellStart"/>
-      <w:r>
-        <w:rPr>
-          <w:rFonts w:ascii="Arial" w:hAnsi="Arial" w:cs="Arial"/>
-          <w:sz w:val="22"/>
-        </w:rPr>
-        <w:t>Diedrichsen</w:t>
-      </w:r>
-      <w:proofErr w:type="spellEnd"/>
-      <w:r>
-        <w:rPr>
-          <w:rFonts w:ascii="Arial" w:hAnsi="Arial" w:cs="Arial"/>
-          <w:sz w:val="22"/>
-        </w:rPr>
-        <w:t xml:space="preserve"> et al., 2010; </w:t>
-      </w:r>
-      <w:proofErr w:type="spellStart"/>
-      <w:r>
-        <w:rPr>
-          <w:rFonts w:ascii="Arial" w:hAnsi="Arial" w:cs="Arial"/>
-          <w:sz w:val="22"/>
-        </w:rPr>
-        <w:t>Verstynen</w:t>
-      </w:r>
-      <w:proofErr w:type="spellEnd"/>
-      <w:r>
-        <w:rPr>
-          <w:rFonts w:ascii="Arial" w:hAnsi="Arial" w:cs="Arial"/>
-          <w:sz w:val="22"/>
-        </w:rPr>
-        <w:t xml:space="preserve"> and </w:t>
-      </w:r>
-      <w:proofErr w:type="spellStart"/>
-      <w:r>
-        <w:rPr>
-          <w:rFonts w:ascii="Arial" w:hAnsi="Arial" w:cs="Arial"/>
-          <w:sz w:val="22"/>
-        </w:rPr>
-        <w:t>Sabes</w:t>
-      </w:r>
-      <w:proofErr w:type="spellEnd"/>
-      <w:r>
-        <w:rPr>
-          <w:rFonts w:ascii="Arial" w:hAnsi="Arial" w:cs="Arial"/>
-          <w:sz w:val="22"/>
-        </w:rPr>
-        <w:t>, 2011)</w:t>
+        <w:t>(Diedrichsen et al., 2010; Verstynen and Sabes, 2011)</w:t>
       </w:r>
       <w:r>
         <w:rPr>
@@ -1156,7 +1172,25 @@
           <w:sz w:val="22"/>
           <w:szCs w:val="22"/>
         </w:rPr>
-        <w:t xml:space="preserve">The novelty being a computational approach to use-dependent learning in a walking task as opposed to a reaching task. Our study will also determine which of the two </w:t>
+        <w:t xml:space="preserve">The novelty </w:t>
+      </w:r>
+      <w:r>
+        <w:rPr>
+          <w:rFonts w:ascii="Arial" w:hAnsi="Arial" w:cs="Arial"/>
+          <w:iCs/>
+          <w:sz w:val="22"/>
+          <w:szCs w:val="22"/>
+        </w:rPr>
+        <w:t>is in</w:t>
+      </w:r>
+      <w:r>
+        <w:rPr>
+          <w:rFonts w:ascii="Arial" w:hAnsi="Arial" w:cs="Arial"/>
+          <w:iCs/>
+          <w:sz w:val="22"/>
+          <w:szCs w:val="22"/>
+        </w:rPr>
+        <w:t xml:space="preserve"> a computational approach to use-dependent learning in a walking task as opposed to a reaching task. Our study will also determine which of the two </w:t>
       </w:r>
       <w:r>
         <w:rPr>
@@ -1262,39 +1296,7 @@
           <w:rFonts w:ascii="Arial" w:hAnsi="Arial" w:cs="Arial"/>
           <w:sz w:val="22"/>
         </w:rPr>
-        <w:t>(</w:t>
-      </w:r>
-      <w:proofErr w:type="spellStart"/>
-      <w:r>
-        <w:rPr>
-          <w:rFonts w:ascii="Arial" w:hAnsi="Arial" w:cs="Arial"/>
-          <w:sz w:val="22"/>
-        </w:rPr>
-        <w:t>Verstynen</w:t>
-      </w:r>
-      <w:proofErr w:type="spellEnd"/>
-      <w:r>
-        <w:rPr>
-          <w:rFonts w:ascii="Arial" w:hAnsi="Arial" w:cs="Arial"/>
-          <w:sz w:val="22"/>
-        </w:rPr>
-        <w:t xml:space="preserve"> and </w:t>
-      </w:r>
-      <w:proofErr w:type="spellStart"/>
-      <w:r>
-        <w:rPr>
-          <w:rFonts w:ascii="Arial" w:hAnsi="Arial" w:cs="Arial"/>
-          <w:sz w:val="22"/>
-        </w:rPr>
-        <w:t>Sabes</w:t>
-      </w:r>
-      <w:proofErr w:type="spellEnd"/>
-      <w:r>
-        <w:rPr>
-          <w:rFonts w:ascii="Arial" w:hAnsi="Arial" w:cs="Arial"/>
-          <w:sz w:val="22"/>
-        </w:rPr>
-        <w:t>, 2011)</w:t>
+        <w:t>(Verstynen and Sabes, 2011)</w:t>
       </w:r>
       <w:r>
         <w:rPr>
@@ -1368,25 +1370,7 @@
           <w:sz w:val="22"/>
           <w:szCs w:val="22"/>
         </w:rPr>
-        <w:t xml:space="preserve">However, all labs have been shut down due to the COVID-19 pandemic. Data collections are ready to be initiated as soon as human research resumes at the university. Given uncertainty around when labs will be </w:t>
-      </w:r>
-      <w:r>
-        <w:rPr>
-          <w:rFonts w:ascii="Arial" w:hAnsi="Arial" w:cs="Arial"/>
-          <w:iCs/>
-          <w:sz w:val="22"/>
-          <w:szCs w:val="22"/>
-        </w:rPr>
-        <w:t>reopened,</w:t>
-      </w:r>
-      <w:r>
-        <w:rPr>
-          <w:rFonts w:ascii="Arial" w:hAnsi="Arial" w:cs="Arial"/>
-          <w:iCs/>
-          <w:sz w:val="22"/>
-          <w:szCs w:val="22"/>
-        </w:rPr>
-        <w:t xml:space="preserve"> we offer a proposed resubmission window from November 15</w:t>
+        <w:t>However, all labs have been shut down due to the COVID-19 pandemic. Data collections are ready to be initiated as soon as human research resumes at the university. Given uncertainty around when labs will be reopened, we offer a proposed resubmission window from November 15</w:t>
       </w:r>
       <w:r>
         <w:rPr>
@@ -2268,6 +2252,7 @@
     <w:lsdException w:name="HTML Sample" w:semiHidden="1" w:unhideWhenUsed="1"/>
     <w:lsdException w:name="HTML Typewriter" w:semiHidden="1" w:unhideWhenUsed="1"/>
     <w:lsdException w:name="HTML Variable" w:semiHidden="1" w:unhideWhenUsed="1"/>
+    <w:lsdException w:name="Normal Table" w:semiHidden="1" w:unhideWhenUsed="1"/>
     <w:lsdException w:name="annotation subject" w:semiHidden="1" w:unhideWhenUsed="1"/>
     <w:lsdException w:name="No List" w:semiHidden="1" w:unhideWhenUsed="1"/>
     <w:lsdException w:name="Outline List 1" w:semiHidden="1" w:unhideWhenUsed="1"/>
@@ -2310,8 +2295,11 @@
     <w:lsdException w:name="Table Contemporary" w:semiHidden="1" w:unhideWhenUsed="1"/>
     <w:lsdException w:name="Table Elegant" w:semiHidden="1" w:unhideWhenUsed="1"/>
     <w:lsdException w:name="Table Professional" w:semiHidden="1" w:unhideWhenUsed="1"/>
+    <w:lsdException w:name="Table Subtle 1" w:semiHidden="1" w:unhideWhenUsed="1"/>
     <w:lsdException w:name="Table Subtle 2" w:semiHidden="1" w:unhideWhenUsed="1"/>
     <w:lsdException w:name="Table Web 1" w:semiHidden="1" w:unhideWhenUsed="1"/>
+    <w:lsdException w:name="Table Web 2" w:semiHidden="1" w:unhideWhenUsed="1"/>
+    <w:lsdException w:name="Table Web 3" w:semiHidden="1" w:unhideWhenUsed="1"/>
     <w:lsdException w:name="Balloon Text" w:semiHidden="1" w:unhideWhenUsed="1"/>
     <w:lsdException w:name="Table Theme" w:semiHidden="1" w:unhideWhenUsed="1"/>
     <w:lsdException w:name="Placeholder Text" w:semiHidden="1" w:uiPriority="99"/>
@@ -2546,6 +2534,7 @@
   <w:style w:type="character" w:default="1" w:styleId="DefaultParagraphFont">
     <w:name w:val="Default Paragraph Font"/>
     <w:uiPriority w:val="1"/>
+    <w:semiHidden/>
     <w:unhideWhenUsed/>
   </w:style>
   <w:style w:type="table" w:default="1" w:styleId="TableNormal">

</xml_diff>